<commit_message>
3번 파트(이상훈): requirement list, description 수정
</commit_message>
<xml_diff>
--- a/requirement list - 이상훈.docx
+++ b/requirement list - 이상훈.docx
@@ -11,6 +11,11 @@
       </w:r>
     </w:p>
     <w:p>
+      <w:pPr>
+        <w:rPr>
+          <w:rFonts w:hint="eastAsia"/>
+        </w:rPr>
+      </w:pPr>
       <w:r>
         <w:rPr>
           <w:rFonts w:hint="eastAsia"/>
@@ -18,110 +23,325 @@
         <w:t>1번 requirement list</w:t>
       </w:r>
     </w:p>
+    <w:tbl>
+      <w:tblPr>
+        <w:tblStyle w:val="ac"/>
+        <w:tblpPr w:leftFromText="142" w:rightFromText="142" w:vertAnchor="page" w:horzAnchor="margin" w:tblpY="2731"/>
+        <w:tblW w:w="0" w:type="auto"/>
+        <w:tblLayout w:type="fixed"/>
+        <w:tblLook w:val="06A0" w:firstRow="1" w:lastRow="0" w:firstColumn="1" w:lastColumn="0" w:noHBand="1" w:noVBand="1"/>
+      </w:tblPr>
+      <w:tblGrid>
+        <w:gridCol w:w="630"/>
+        <w:gridCol w:w="5380"/>
+        <w:gridCol w:w="3005"/>
+      </w:tblGrid>
+      <w:tr>
+        <w:trPr>
+          <w:trHeight w:val="300"/>
+        </w:trPr>
+        <w:tc>
+          <w:tcPr>
+            <w:tcW w:w="630" w:type="dxa"/>
+          </w:tcPr>
+          <w:p>
+            <w:r>
+              <w:t>No.</w:t>
+            </w:r>
+          </w:p>
+        </w:tc>
+        <w:tc>
+          <w:tcPr>
+            <w:tcW w:w="5380" w:type="dxa"/>
+          </w:tcPr>
+          <w:p>
+            <w:r>
+              <w:t>Requirement List</w:t>
+            </w:r>
+          </w:p>
+        </w:tc>
+        <w:tc>
+          <w:tcPr>
+            <w:tcW w:w="3005" w:type="dxa"/>
+          </w:tcPr>
+          <w:p>
+            <w:r>
+              <w:t>Use Case</w:t>
+            </w:r>
+          </w:p>
+        </w:tc>
+      </w:tr>
+      <w:tr>
+        <w:trPr>
+          <w:trHeight w:val="300"/>
+        </w:trPr>
+        <w:tc>
+          <w:tcPr>
+            <w:tcW w:w="630" w:type="dxa"/>
+          </w:tcPr>
+          <w:p>
+            <w:r>
+              <w:t>1</w:t>
+            </w:r>
+          </w:p>
+        </w:tc>
+        <w:tc>
+          <w:tcPr>
+            <w:tcW w:w="5380" w:type="dxa"/>
+          </w:tcPr>
+          <w:p>
+            <w:pPr>
+              <w:rPr>
+                <w:rFonts w:hint="eastAsia"/>
+              </w:rPr>
+            </w:pPr>
+            <w:r>
+              <w:rPr>
+                <w:rFonts w:hint="eastAsia"/>
+              </w:rPr>
+              <w:t>회원</w:t>
+            </w:r>
+            <w:r>
+              <w:rPr>
+                <w:rFonts w:hint="eastAsia"/>
+              </w:rPr>
+              <w:t>이 현재 대여 중인</w:t>
+            </w:r>
+            <w:r>
+              <w:rPr>
+                <w:rFonts w:hint="eastAsia"/>
+              </w:rPr>
+              <w:t xml:space="preserve"> 자전거</w:t>
+            </w:r>
+            <w:r>
+              <w:rPr>
+                <w:rFonts w:hint="eastAsia"/>
+              </w:rPr>
+              <w:t>를 조회하면 해당 리스트가 출련된다.</w:t>
+            </w:r>
+          </w:p>
+        </w:tc>
+        <w:tc>
+          <w:tcPr>
+            <w:tcW w:w="3005" w:type="dxa"/>
+          </w:tcPr>
+          <w:p>
+            <w:pPr>
+              <w:rPr>
+                <w:rFonts w:hint="eastAsia"/>
+              </w:rPr>
+            </w:pPr>
+            <w:r>
+              <w:rPr>
+                <w:rFonts w:hint="eastAsia"/>
+              </w:rPr>
+              <w:t>자전거 대여 정보 조회</w:t>
+            </w:r>
+          </w:p>
+        </w:tc>
+      </w:tr>
+      <w:tr>
+        <w:trPr>
+          <w:trHeight w:val="300"/>
+        </w:trPr>
+        <w:tc>
+          <w:tcPr>
+            <w:tcW w:w="630" w:type="dxa"/>
+          </w:tcPr>
+          <w:p>
+            <w:r>
+              <w:t>2</w:t>
+            </w:r>
+          </w:p>
+        </w:tc>
+        <w:tc>
+          <w:tcPr>
+            <w:tcW w:w="5380" w:type="dxa"/>
+          </w:tcPr>
+          <w:p>
+            <w:pPr>
+              <w:rPr>
+                <w:rFonts w:hint="eastAsia"/>
+              </w:rPr>
+            </w:pPr>
+            <w:r>
+              <w:rPr>
+                <w:rFonts w:hint="eastAsia"/>
+              </w:rPr>
+              <w:t>회원이 자전거 예약대기 정보를 조회하면 해당 리스트가 출력된다.</w:t>
+            </w:r>
+          </w:p>
+        </w:tc>
+        <w:tc>
+          <w:tcPr>
+            <w:tcW w:w="3005" w:type="dxa"/>
+          </w:tcPr>
+          <w:p>
+            <w:r>
+              <w:rPr>
+                <w:rFonts w:hint="eastAsia"/>
+              </w:rPr>
+              <w:t>자전거 예약대기 조회</w:t>
+            </w:r>
+          </w:p>
+        </w:tc>
+      </w:tr>
+      <w:tr>
+        <w:trPr>
+          <w:trHeight w:val="300"/>
+        </w:trPr>
+        <w:tc>
+          <w:tcPr>
+            <w:tcW w:w="630" w:type="dxa"/>
+          </w:tcPr>
+          <w:p>
+            <w:r>
+              <w:t>3</w:t>
+            </w:r>
+          </w:p>
+        </w:tc>
+        <w:tc>
+          <w:tcPr>
+            <w:tcW w:w="5380" w:type="dxa"/>
+          </w:tcPr>
+          <w:p>
+            <w:pPr>
+              <w:rPr>
+                <w:rFonts w:hint="eastAsia"/>
+              </w:rPr>
+            </w:pPr>
+            <w:r>
+              <w:rPr>
+                <w:rFonts w:hint="eastAsia"/>
+              </w:rPr>
+              <w:t>회원이 각 예약대기에 대해 취소할 수 있다.</w:t>
+            </w:r>
+          </w:p>
+        </w:tc>
+        <w:tc>
+          <w:tcPr>
+            <w:tcW w:w="3005" w:type="dxa"/>
+          </w:tcPr>
+          <w:p>
+            <w:pPr>
+              <w:rPr>
+                <w:rFonts w:hint="eastAsia"/>
+              </w:rPr>
+            </w:pPr>
+            <w:r>
+              <w:rPr>
+                <w:rFonts w:hint="eastAsia"/>
+              </w:rPr>
+              <w:t>예약대기 취소</w:t>
+            </w:r>
+          </w:p>
+        </w:tc>
+      </w:tr>
+      <w:tr>
+        <w:trPr>
+          <w:trHeight w:val="300"/>
+        </w:trPr>
+        <w:tc>
+          <w:tcPr>
+            <w:tcW w:w="630" w:type="dxa"/>
+          </w:tcPr>
+          <w:p>
+            <w:r>
+              <w:t>4</w:t>
+            </w:r>
+          </w:p>
+        </w:tc>
+        <w:tc>
+          <w:tcPr>
+            <w:tcW w:w="5380" w:type="dxa"/>
+          </w:tcPr>
+          <w:p>
+            <w:pPr>
+              <w:rPr>
+                <w:rFonts w:hint="eastAsia"/>
+              </w:rPr>
+            </w:pPr>
+            <w:r>
+              <w:rPr>
+                <w:rFonts w:hint="eastAsia"/>
+              </w:rPr>
+              <w:t>회원이 자전거 대여 정보 조회 화면에서 특정 자전거를 지정된 대여소에 반납할 수 있다.</w:t>
+            </w:r>
+          </w:p>
+        </w:tc>
+        <w:tc>
+          <w:tcPr>
+            <w:tcW w:w="3005" w:type="dxa"/>
+          </w:tcPr>
+          <w:p>
+            <w:r>
+              <w:rPr>
+                <w:rFonts w:hint="eastAsia"/>
+              </w:rPr>
+              <w:t>자전거 반납</w:t>
+            </w:r>
+          </w:p>
+        </w:tc>
+      </w:tr>
+      <w:tr>
+        <w:trPr>
+          <w:trHeight w:val="300"/>
+        </w:trPr>
+        <w:tc>
+          <w:tcPr>
+            <w:tcW w:w="630" w:type="dxa"/>
+          </w:tcPr>
+          <w:p>
+            <w:r>
+              <w:t>5</w:t>
+            </w:r>
+          </w:p>
+        </w:tc>
+        <w:tc>
+          <w:tcPr>
+            <w:tcW w:w="5380" w:type="dxa"/>
+          </w:tcPr>
+          <w:p>
+            <w:pPr>
+              <w:rPr>
+                <w:rFonts w:hint="eastAsia"/>
+              </w:rPr>
+            </w:pPr>
+            <w:r>
+              <w:rPr>
+                <w:rFonts w:hint="eastAsia"/>
+              </w:rPr>
+              <w:t xml:space="preserve">자전거 반납 후에 </w:t>
+            </w:r>
+            <w:r>
+              <w:rPr>
+                <w:rFonts w:hint="eastAsia"/>
+              </w:rPr>
+              <w:t>사용자의 위치 정보를 기반으로 근처 식당을 추천받아서 예약할 수 있는 외부 서비스와 연결된다.</w:t>
+            </w:r>
+          </w:p>
+        </w:tc>
+        <w:tc>
+          <w:tcPr>
+            <w:tcW w:w="3005" w:type="dxa"/>
+          </w:tcPr>
+          <w:p>
+            <w:r>
+              <w:rPr>
+                <w:rFonts w:hint="eastAsia"/>
+              </w:rPr>
+              <w:t>식당 추천 및 예약</w:t>
+            </w:r>
+          </w:p>
+        </w:tc>
+      </w:tr>
+    </w:tbl>
     <w:p>
       <w:pPr>
-        <w:pStyle w:val="a6"/>
-        <w:numPr>
-          <w:ilvl w:val="0"/>
-          <w:numId w:val="1"/>
-        </w:numPr>
-      </w:pPr>
-      <w:r>
         <w:rPr>
           <w:rFonts w:hint="eastAsia"/>
         </w:rPr>
-        <w:t>회원의 자전거 대여 정보 조회 기능</w:t>
-      </w:r>
-    </w:p>
-    <w:p>
-      <w:pPr>
-        <w:pStyle w:val="a6"/>
-        <w:numPr>
-          <w:ilvl w:val="0"/>
-          <w:numId w:val="1"/>
-        </w:numPr>
-      </w:pPr>
-      <w:r>
-        <w:rPr>
-          <w:rFonts w:hint="eastAsia"/>
-        </w:rPr>
-        <w:t>회원의 자전거 예약대기 정보 조회 기능</w:t>
-      </w:r>
-    </w:p>
-    <w:p>
-      <w:pPr>
-        <w:pStyle w:val="a6"/>
-        <w:numPr>
-          <w:ilvl w:val="0"/>
-          <w:numId w:val="1"/>
-        </w:numPr>
-      </w:pPr>
-      <w:r>
-        <w:rPr>
-          <w:rFonts w:hint="eastAsia"/>
-        </w:rPr>
-        <w:t>회원의 자전거 예약대기 취소 기능</w:t>
-      </w:r>
-    </w:p>
-    <w:p>
-      <w:pPr>
-        <w:pStyle w:val="a6"/>
-        <w:numPr>
-          <w:ilvl w:val="0"/>
-          <w:numId w:val="1"/>
-        </w:numPr>
-      </w:pPr>
-      <w:r>
-        <w:rPr>
-          <w:rFonts w:hint="eastAsia"/>
-        </w:rPr>
-        <w:t>회원의 자전거 반납 기능</w:t>
-      </w:r>
-    </w:p>
-    <w:p>
-      <w:pPr>
-        <w:pStyle w:val="a6"/>
-        <w:numPr>
-          <w:ilvl w:val="0"/>
-          <w:numId w:val="1"/>
-        </w:numPr>
-      </w:pPr>
-      <w:r>
-        <w:rPr>
-          <w:rFonts w:hint="eastAsia"/>
-        </w:rPr>
-        <w:t>자전거 반납한 회원에게 식당 추천</w:t>
-      </w:r>
-      <w:r>
-        <w:rPr>
-          <w:rFonts w:hint="eastAsia"/>
-        </w:rPr>
-        <w:t xml:space="preserve"> 및 예약</w:t>
-      </w:r>
-      <w:r>
-        <w:rPr>
-          <w:rFonts w:hint="eastAsia"/>
-        </w:rPr>
-        <w:t xml:space="preserve"> 기능</w:t>
-      </w:r>
-    </w:p>
-    <w:p>
-      <w:pPr>
-        <w:pStyle w:val="a6"/>
-        <w:numPr>
-          <w:ilvl w:val="0"/>
-          <w:numId w:val="1"/>
-        </w:numPr>
-        <w:rPr>
-          <w:rFonts w:hint="eastAsia"/>
-        </w:rPr>
-      </w:pPr>
-      <w:r>
-        <w:rPr>
-          <w:rFonts w:hint="eastAsia"/>
-        </w:rPr>
-        <w:t>1순위 대기 예약 회원에게 이메일 알림 기능</w:t>
-      </w:r>
+      </w:pPr>
     </w:p>
     <w:sectPr>
       <w:pgSz w:w="11906" w:h="16838"/>
@@ -133,9 +353,148 @@
 </w:document>
 </file>
 
+<file path=word/endnotes.xml><?xml version="1.0" encoding="utf-8"?>
+<w:endnotes xmlns:wpc="http://schemas.microsoft.com/office/word/2010/wordprocessingCanvas" xmlns:cx="http://schemas.microsoft.com/office/drawing/2014/chartex" xmlns:cx1="http://schemas.microsoft.com/office/drawing/2015/9/8/chartex" xmlns:cx2="http://schemas.microsoft.com/office/drawing/2015/10/21/chartex" xmlns:cx3="http://schemas.microsoft.com/office/drawing/2016/5/9/chartex" xmlns:cx4="http://schemas.microsoft.com/office/drawing/2016/5/10/chartex" xmlns:cx5="http://schemas.microsoft.com/office/drawing/2016/5/11/chartex" xmlns:cx6="http://schemas.microsoft.com/office/drawing/2016/5/12/chartex" xmlns:cx7="http://schemas.microsoft.com/office/drawing/2016/5/13/chartex" xmlns:cx8="http://schemas.microsoft.com/office/drawing/2016/5/14/chartex" xmlns:mc="http://schemas.openxmlformats.org/markup-compatibility/2006" xmlns:aink="http://schemas.microsoft.com/office/drawing/2016/ink" xmlns:am3d="http://schemas.microsoft.com/office/drawing/2017/model3d" xmlns:o="urn:schemas-microsoft-com:office:office" xmlns:oel="http://schemas.microsoft.com/office/2019/extlst" xmlns:r="http://schemas.openxmlformats.org/officeDocument/2006/relationships" xmlns:m="http://schemas.openxmlformats.org/officeDocument/2006/math" xmlns:v="urn:schemas-microsoft-com:vml" xmlns:wp14="http://schemas.microsoft.com/office/word/2010/wordprocessingDrawing" xmlns:wp="http://schemas.openxmlformats.org/drawingml/2006/wordprocessingDrawing" xmlns:w10="urn:schemas-microsoft-com:office:word" xmlns:w="http://schemas.openxmlformats.org/wordprocessingml/2006/main" xmlns:w14="http://schemas.microsoft.com/office/word/2010/wordml" xmlns:w15="http://schemas.microsoft.com/office/word/2012/wordml" xmlns:w16cex="http://schemas.microsoft.com/office/word/2018/wordml/cex" xmlns:w16cid="http://schemas.microsoft.com/office/word/2016/wordml/cid" xmlns:w16="http://schemas.microsoft.com/office/word/2018/wordml" xmlns:w16du="http://schemas.microsoft.com/office/word/2023/wordml/word16du" xmlns:w16sdtdh="http://schemas.microsoft.com/office/word/2020/wordml/sdtdatahash" xmlns:w16sdtfl="http://schemas.microsoft.com/office/word/2024/wordml/sdtformatlock" xmlns:w16se="http://schemas.microsoft.com/office/word/2015/wordml/symex" xmlns:wpg="http://schemas.microsoft.com/office/word/2010/wordprocessingGroup" xmlns:wpi="http://schemas.microsoft.com/office/word/2010/wordprocessingInk" xmlns:wne="http://schemas.microsoft.com/office/word/2006/wordml" xmlns:wps="http://schemas.microsoft.com/office/word/2010/wordprocessingShape" mc:Ignorable="w14 w15 w16se w16cid w16 w16cex w16sdtdh w16sdtfl w16du wp14">
+  <w:endnote w:type="separator" w:id="-1">
+    <w:p>
+      <w:pPr>
+        <w:spacing w:after="0"/>
+      </w:pPr>
+      <w:r>
+        <w:separator/>
+      </w:r>
+    </w:p>
+  </w:endnote>
+  <w:endnote w:type="continuationSeparator" w:id="0">
+    <w:p>
+      <w:pPr>
+        <w:spacing w:after="0"/>
+      </w:pPr>
+      <w:r>
+        <w:continuationSeparator/>
+      </w:r>
+    </w:p>
+  </w:endnote>
+</w:endnotes>
+</file>
+
+<file path=word/footnotes.xml><?xml version="1.0" encoding="utf-8"?>
+<w:footnotes xmlns:wpc="http://schemas.microsoft.com/office/word/2010/wordprocessingCanvas" xmlns:cx="http://schemas.microsoft.com/office/drawing/2014/chartex" xmlns:cx1="http://schemas.microsoft.com/office/drawing/2015/9/8/chartex" xmlns:cx2="http://schemas.microsoft.com/office/drawing/2015/10/21/chartex" xmlns:cx3="http://schemas.microsoft.com/office/drawing/2016/5/9/chartex" xmlns:cx4="http://schemas.microsoft.com/office/drawing/2016/5/10/chartex" xmlns:cx5="http://schemas.microsoft.com/office/drawing/2016/5/11/chartex" xmlns:cx6="http://schemas.microsoft.com/office/drawing/2016/5/12/chartex" xmlns:cx7="http://schemas.microsoft.com/office/drawing/2016/5/13/chartex" xmlns:cx8="http://schemas.microsoft.com/office/drawing/2016/5/14/chartex" xmlns:mc="http://schemas.openxmlformats.org/markup-compatibility/2006" xmlns:aink="http://schemas.microsoft.com/office/drawing/2016/ink" xmlns:am3d="http://schemas.microsoft.com/office/drawing/2017/model3d" xmlns:o="urn:schemas-microsoft-com:office:office" xmlns:oel="http://schemas.microsoft.com/office/2019/extlst" xmlns:r="http://schemas.openxmlformats.org/officeDocument/2006/relationships" xmlns:m="http://schemas.openxmlformats.org/officeDocument/2006/math" xmlns:v="urn:schemas-microsoft-com:vml" xmlns:wp14="http://schemas.microsoft.com/office/word/2010/wordprocessingDrawing" xmlns:wp="http://schemas.openxmlformats.org/drawingml/2006/wordprocessingDrawing" xmlns:w10="urn:schemas-microsoft-com:office:word" xmlns:w="http://schemas.openxmlformats.org/wordprocessingml/2006/main" xmlns:w14="http://schemas.microsoft.com/office/word/2010/wordml" xmlns:w15="http://schemas.microsoft.com/office/word/2012/wordml" xmlns:w16cex="http://schemas.microsoft.com/office/word/2018/wordml/cex" xmlns:w16cid="http://schemas.microsoft.com/office/word/2016/wordml/cid" xmlns:w16="http://schemas.microsoft.com/office/word/2018/wordml" xmlns:w16du="http://schemas.microsoft.com/office/word/2023/wordml/word16du" xmlns:w16sdtdh="http://schemas.microsoft.com/office/word/2020/wordml/sdtdatahash" xmlns:w16sdtfl="http://schemas.microsoft.com/office/word/2024/wordml/sdtformatlock" xmlns:w16se="http://schemas.microsoft.com/office/word/2015/wordml/symex" xmlns:wpg="http://schemas.microsoft.com/office/word/2010/wordprocessingGroup" xmlns:wpi="http://schemas.microsoft.com/office/word/2010/wordprocessingInk" xmlns:wne="http://schemas.microsoft.com/office/word/2006/wordml" xmlns:wps="http://schemas.microsoft.com/office/word/2010/wordprocessingShape" mc:Ignorable="w14 w15 w16se w16cid w16 w16cex w16sdtdh w16sdtfl w16du wp14">
+  <w:footnote w:type="separator" w:id="-1">
+    <w:p>
+      <w:pPr>
+        <w:spacing w:after="0"/>
+      </w:pPr>
+      <w:r>
+        <w:separator/>
+      </w:r>
+    </w:p>
+  </w:footnote>
+  <w:footnote w:type="continuationSeparator" w:id="0">
+    <w:p>
+      <w:pPr>
+        <w:spacing w:after="0"/>
+      </w:pPr>
+      <w:r>
+        <w:continuationSeparator/>
+      </w:r>
+    </w:p>
+  </w:footnote>
+</w:footnotes>
+</file>
+
 <file path=word/numbering.xml><?xml version="1.0" encoding="utf-8"?>
 <w:numbering xmlns:wpc="http://schemas.microsoft.com/office/word/2010/wordprocessingCanvas" xmlns:cx="http://schemas.microsoft.com/office/drawing/2014/chartex" xmlns:cx1="http://schemas.microsoft.com/office/drawing/2015/9/8/chartex" xmlns:cx2="http://schemas.microsoft.com/office/drawing/2015/10/21/chartex" xmlns:cx3="http://schemas.microsoft.com/office/drawing/2016/5/9/chartex" xmlns:cx4="http://schemas.microsoft.com/office/drawing/2016/5/10/chartex" xmlns:cx5="http://schemas.microsoft.com/office/drawing/2016/5/11/chartex" xmlns:cx6="http://schemas.microsoft.com/office/drawing/2016/5/12/chartex" xmlns:cx7="http://schemas.microsoft.com/office/drawing/2016/5/13/chartex" xmlns:cx8="http://schemas.microsoft.com/office/drawing/2016/5/14/chartex" xmlns:mc="http://schemas.openxmlformats.org/markup-compatibility/2006" xmlns:aink="http://schemas.microsoft.com/office/drawing/2016/ink" xmlns:am3d="http://schemas.microsoft.com/office/drawing/2017/model3d" xmlns:o="urn:schemas-microsoft-com:office:office" xmlns:oel="http://schemas.microsoft.com/office/2019/extlst" xmlns:r="http://schemas.openxmlformats.org/officeDocument/2006/relationships" xmlns:m="http://schemas.openxmlformats.org/officeDocument/2006/math" xmlns:v="urn:schemas-microsoft-com:vml" xmlns:wp14="http://schemas.microsoft.com/office/word/2010/wordprocessingDrawing" xmlns:wp="http://schemas.openxmlformats.org/drawingml/2006/wordprocessingDrawing" xmlns:w10="urn:schemas-microsoft-com:office:word" xmlns:w="http://schemas.openxmlformats.org/wordprocessingml/2006/main" xmlns:w14="http://schemas.microsoft.com/office/word/2010/wordml" xmlns:w15="http://schemas.microsoft.com/office/word/2012/wordml" xmlns:w16cex="http://schemas.microsoft.com/office/word/2018/wordml/cex" xmlns:w16cid="http://schemas.microsoft.com/office/word/2016/wordml/cid" xmlns:w16="http://schemas.microsoft.com/office/word/2018/wordml" xmlns:w16du="http://schemas.microsoft.com/office/word/2023/wordml/word16du" xmlns:w16sdtdh="http://schemas.microsoft.com/office/word/2020/wordml/sdtdatahash" xmlns:w16sdtfl="http://schemas.microsoft.com/office/word/2024/wordml/sdtformatlock" xmlns:w16se="http://schemas.microsoft.com/office/word/2015/wordml/symex" xmlns:wpg="http://schemas.microsoft.com/office/word/2010/wordprocessingGroup" xmlns:wpi="http://schemas.microsoft.com/office/word/2010/wordprocessingInk" xmlns:wne="http://schemas.microsoft.com/office/word/2006/wordml" xmlns:wps="http://schemas.microsoft.com/office/word/2010/wordprocessingShape" mc:Ignorable="w14 w15 w16se w16cid w16 w16cex w16sdtdh w16sdtfl w16du wp14">
   <w:abstractNum w:abstractNumId="0" w15:restartNumberingAfterBreak="0">
+    <w:nsid w:val="17E15A9B"/>
+    <w:multiLevelType w:val="hybridMultilevel"/>
+    <w:tmpl w:val="2F02B17E"/>
+    <w:lvl w:ilvl="0" w:tplc="FFFFFFFF">
+      <w:start w:val="1"/>
+      <w:numFmt w:val="decimal"/>
+      <w:lvlText w:val="%1."/>
+      <w:lvlJc w:val="left"/>
+      <w:pPr>
+        <w:ind w:left="800" w:hanging="360"/>
+      </w:pPr>
+      <w:rPr>
+        <w:rFonts w:hint="default"/>
+      </w:rPr>
+    </w:lvl>
+    <w:lvl w:ilvl="1" w:tplc="FFFFFFFF" w:tentative="1">
+      <w:start w:val="1"/>
+      <w:numFmt w:val="upperLetter"/>
+      <w:lvlText w:val="%2."/>
+      <w:lvlJc w:val="left"/>
+      <w:pPr>
+        <w:ind w:left="1320" w:hanging="440"/>
+      </w:pPr>
+    </w:lvl>
+    <w:lvl w:ilvl="2" w:tplc="FFFFFFFF" w:tentative="1">
+      <w:start w:val="1"/>
+      <w:numFmt w:val="lowerRoman"/>
+      <w:lvlText w:val="%3."/>
+      <w:lvlJc w:val="right"/>
+      <w:pPr>
+        <w:ind w:left="1760" w:hanging="440"/>
+      </w:pPr>
+    </w:lvl>
+    <w:lvl w:ilvl="3" w:tplc="FFFFFFFF" w:tentative="1">
+      <w:start w:val="1"/>
+      <w:numFmt w:val="decimal"/>
+      <w:lvlText w:val="%4."/>
+      <w:lvlJc w:val="left"/>
+      <w:pPr>
+        <w:ind w:left="2200" w:hanging="440"/>
+      </w:pPr>
+    </w:lvl>
+    <w:lvl w:ilvl="4" w:tplc="FFFFFFFF" w:tentative="1">
+      <w:start w:val="1"/>
+      <w:numFmt w:val="upperLetter"/>
+      <w:lvlText w:val="%5."/>
+      <w:lvlJc w:val="left"/>
+      <w:pPr>
+        <w:ind w:left="2640" w:hanging="440"/>
+      </w:pPr>
+    </w:lvl>
+    <w:lvl w:ilvl="5" w:tplc="FFFFFFFF" w:tentative="1">
+      <w:start w:val="1"/>
+      <w:numFmt w:val="lowerRoman"/>
+      <w:lvlText w:val="%6."/>
+      <w:lvlJc w:val="right"/>
+      <w:pPr>
+        <w:ind w:left="3080" w:hanging="440"/>
+      </w:pPr>
+    </w:lvl>
+    <w:lvl w:ilvl="6" w:tplc="FFFFFFFF" w:tentative="1">
+      <w:start w:val="1"/>
+      <w:numFmt w:val="decimal"/>
+      <w:lvlText w:val="%7."/>
+      <w:lvlJc w:val="left"/>
+      <w:pPr>
+        <w:ind w:left="3520" w:hanging="440"/>
+      </w:pPr>
+    </w:lvl>
+    <w:lvl w:ilvl="7" w:tplc="FFFFFFFF" w:tentative="1">
+      <w:start w:val="1"/>
+      <w:numFmt w:val="upperLetter"/>
+      <w:lvlText w:val="%8."/>
+      <w:lvlJc w:val="left"/>
+      <w:pPr>
+        <w:ind w:left="3960" w:hanging="440"/>
+      </w:pPr>
+    </w:lvl>
+    <w:lvl w:ilvl="8" w:tplc="FFFFFFFF" w:tentative="1">
+      <w:start w:val="1"/>
+      <w:numFmt w:val="lowerRoman"/>
+      <w:lvlText w:val="%9."/>
+      <w:lvlJc w:val="right"/>
+      <w:pPr>
+        <w:ind w:left="4400" w:hanging="440"/>
+      </w:pPr>
+    </w:lvl>
+  </w:abstractNum>
+  <w:abstractNum w:abstractNumId="1" w15:restartNumberingAfterBreak="0">
     <w:nsid w:val="1F9C681C"/>
     <w:multiLevelType w:val="hybridMultilevel"/>
     <w:tmpl w:val="2F02B17E"/>
@@ -225,6 +584,9 @@
     </w:lvl>
   </w:abstractNum>
   <w:num w:numId="1" w16cid:durableId="1228147338">
+    <w:abstractNumId w:val="1"/>
+  </w:num>
+  <w:num w:numId="2" w16cid:durableId="1206408469">
     <w:abstractNumId w:val="0"/>
   </w:num>
 </w:numbering>
@@ -404,7 +766,7 @@
     <w:lsdException w:name="Table Web 2" w:semiHidden="1" w:unhideWhenUsed="1"/>
     <w:lsdException w:name="Table Web 3" w:semiHidden="1" w:unhideWhenUsed="1"/>
     <w:lsdException w:name="Balloon Text" w:semiHidden="1" w:unhideWhenUsed="1"/>
-    <w:lsdException w:name="Table Grid" w:uiPriority="39"/>
+    <w:lsdException w:name="Table Grid" w:uiPriority="0"/>
     <w:lsdException w:name="Table Theme" w:semiHidden="1" w:unhideWhenUsed="1"/>
     <w:lsdException w:name="Placeholder Text" w:semiHidden="1"/>
     <w:lsdException w:name="No Spacing" w:uiPriority="1" w:qFormat="1"/>
@@ -630,6 +992,7 @@
   <w:style w:type="paragraph" w:default="1" w:styleId="a">
     <w:name w:val="Normal"/>
     <w:qFormat/>
+    <w:rsid w:val="00544D56"/>
     <w:pPr>
       <w:widowControl w:val="0"/>
       <w:wordWrap w:val="0"/>
@@ -1145,6 +1508,74 @@
       <w:color w:val="0F4761" w:themeColor="accent1" w:themeShade="BF"/>
       <w:spacing w:val="5"/>
     </w:rPr>
+  </w:style>
+  <w:style w:type="paragraph" w:styleId="aa">
+    <w:name w:val="header"/>
+    <w:basedOn w:val="a"/>
+    <w:link w:val="Char3"/>
+    <w:uiPriority w:val="99"/>
+    <w:unhideWhenUsed/>
+    <w:rsid w:val="00544D56"/>
+    <w:pPr>
+      <w:tabs>
+        <w:tab w:val="center" w:pos="4513"/>
+        <w:tab w:val="right" w:pos="9026"/>
+      </w:tabs>
+      <w:snapToGrid w:val="0"/>
+    </w:pPr>
+  </w:style>
+  <w:style w:type="character" w:customStyle="1" w:styleId="Char3">
+    <w:name w:val="머리글 Char"/>
+    <w:basedOn w:val="a0"/>
+    <w:link w:val="aa"/>
+    <w:uiPriority w:val="99"/>
+    <w:rsid w:val="00544D56"/>
+  </w:style>
+  <w:style w:type="paragraph" w:styleId="ab">
+    <w:name w:val="footer"/>
+    <w:basedOn w:val="a"/>
+    <w:link w:val="Char4"/>
+    <w:uiPriority w:val="99"/>
+    <w:unhideWhenUsed/>
+    <w:rsid w:val="00544D56"/>
+    <w:pPr>
+      <w:tabs>
+        <w:tab w:val="center" w:pos="4513"/>
+        <w:tab w:val="right" w:pos="9026"/>
+      </w:tabs>
+      <w:snapToGrid w:val="0"/>
+    </w:pPr>
+  </w:style>
+  <w:style w:type="character" w:customStyle="1" w:styleId="Char4">
+    <w:name w:val="바닥글 Char"/>
+    <w:basedOn w:val="a0"/>
+    <w:link w:val="ab"/>
+    <w:uiPriority w:val="99"/>
+    <w:rsid w:val="00544D56"/>
+  </w:style>
+  <w:style w:type="table" w:styleId="ac">
+    <w:name w:val="Table Grid"/>
+    <w:basedOn w:val="a1"/>
+    <w:rsid w:val="00544D56"/>
+    <w:pPr>
+      <w:spacing w:after="0"/>
+      <w:jc w:val="both"/>
+    </w:pPr>
+    <w:rPr>
+      <w:rFonts w:asciiTheme="minorHAnsi"/>
+      <w:szCs w:val="22"/>
+      <w14:ligatures w14:val="none"/>
+    </w:rPr>
+    <w:tblPr>
+      <w:tblBorders>
+        <w:top w:val="single" w:sz="4" w:space="0" w:color="000000"/>
+        <w:left w:val="single" w:sz="4" w:space="0" w:color="000000"/>
+        <w:bottom w:val="single" w:sz="4" w:space="0" w:color="000000"/>
+        <w:right w:val="single" w:sz="4" w:space="0" w:color="000000"/>
+        <w:insideH w:val="single" w:sz="4" w:space="0" w:color="000000"/>
+        <w:insideV w:val="single" w:sz="4" w:space="0" w:color="000000"/>
+      </w:tblBorders>
+    </w:tblPr>
   </w:style>
 </w:styles>
 </file>

</xml_diff>